<commit_message>
add data user and data author data in the end of agreement
</commit_message>
<xml_diff>
--- a/backend/core/src/main/resources/templates/pdf/FA_Collaboration_Agreement.docx
+++ b/backend/core/src/main/resources/templates/pdf/FA_Collaboration_Agreement.docx
@@ -2574,7 +2574,7 @@
                 <w:color w:val="000000"/>
                 <w:u w:val="single"/>
               </w:rPr>
-              <w:tab/>
+              <w:fldChar w:fldCharType="begin"/>
             </w:r>
             <w:r>
               <w:rPr>
@@ -2582,7 +2582,7 @@
                 <w:color w:val="000000"/>
                 <w:u w:val="single"/>
               </w:rPr>
-              <w:tab/>
+              <w:instrText xml:space="preserve"> </w:instrText>
             </w:r>
             <w:r>
               <w:rPr>
@@ -2590,7 +2590,7 @@
                 <w:color w:val="000000"/>
                 <w:u w:val="single"/>
               </w:rPr>
-              <w:tab/>
+              <w:instrText>MERGEFIELD</w:instrText>
             </w:r>
             <w:r>
               <w:rPr>
@@ -2598,7 +2598,63 @@
                 <w:color w:val="000000"/>
                 <w:u w:val="single"/>
               </w:rPr>
-              <w:tab/>
+              <w:instrText xml:space="preserve"> dataUserFullName </w:instrText>
+            </w:r>
+            <w:r>
+              <w:rPr>
+                <w:rFonts w:eastAsia="Times New Roman" w:cs="Times New Roman"/>
+                <w:color w:val="000000"/>
+                <w:u w:val="single"/>
+              </w:rPr>
+              <w:fldChar w:fldCharType="separate"/>
+            </w:r>
+            <w:r>
+              <w:rPr>
+                <w:rFonts w:eastAsia="Times New Roman" w:cs="Times New Roman"/>
+                <w:color w:val="000000"/>
+                <w:u w:val="single"/>
+              </w:rPr>
+              <w:fldChar w:fldCharType="end"/>
+            </w:r>
+            <w:r>
+              <w:rPr>
+                <w:rFonts w:eastAsia="Times New Roman" w:cs="Times New Roman"/>
+                <w:color w:val="000000"/>
+                <w:u w:val="single"/>
+              </w:rPr>
+              <w:t xml:space="preserve"> </w:t>
+            </w:r>
+            <w:r>
+              <w:rPr>
+                <w:rFonts w:eastAsia="Times New Roman" w:cs="Times New Roman"/>
+                <w:color w:val="000000"/>
+                <w:u w:val="single"/>
+              </w:rPr>
+              <w:fldChar w:fldCharType="begin"/>
+            </w:r>
+            <w:r>
+              <w:rPr>
+                <w:rFonts w:eastAsia="Times New Roman" w:cs="Times New Roman"/>
+                <w:color w:val="000000"/>
+                <w:u w:val="single"/>
+              </w:rPr>
+              <w:instrText xml:space="preserve"> MERGEFIELD dataUserAffiliations </w:instrText>
+            </w:r>
+            <w:r>
+              <w:rPr>
+                <w:rFonts w:eastAsia="Times New Roman" w:cs="Times New Roman"/>
+                <w:color w:val="000000"/>
+                <w:u w:val="single"/>
+              </w:rPr>
+              <w:fldChar w:fldCharType="separate"/>
+            </w:r>
+            <w:r>
+              <w:rPr>
+                <w:rFonts w:eastAsia="Times New Roman" w:cs="Times New Roman"/>
+                <w:color w:val="000000"/>
+                <w:u w:val="single"/>
+              </w:rPr>
+              <w:fldChar w:fldCharType="end"/>
             </w:r>
           </w:p>
           <w:p>
@@ -2659,7 +2715,7 @@
                 <w:color w:val="000000"/>
                 <w:u w:val="single"/>
               </w:rPr>
-              <w:tab/>
+              <w:fldChar w:fldCharType="begin"/>
             </w:r>
             <w:r>
               <w:rPr>
@@ -2667,7 +2723,7 @@
                 <w:color w:val="000000"/>
                 <w:u w:val="single"/>
               </w:rPr>
-              <w:tab/>
+              <w:instrText xml:space="preserve"> </w:instrText>
             </w:r>
             <w:r>
               <w:rPr>
@@ -2675,7 +2731,7 @@
                 <w:color w:val="000000"/>
                 <w:u w:val="single"/>
               </w:rPr>
-              <w:tab/>
+              <w:instrText>MERGEFIELD</w:instrText>
             </w:r>
             <w:r>
               <w:rPr>
@@ -2683,7 +2739,63 @@
                 <w:color w:val="000000"/>
                 <w:u w:val="single"/>
               </w:rPr>
-              <w:tab/>
+              <w:instrText xml:space="preserve"> dataAuthorFullName </w:instrText>
+            </w:r>
+            <w:r>
+              <w:rPr>
+                <w:rFonts w:eastAsia="Times New Roman" w:cs="Times New Roman"/>
+                <w:color w:val="000000"/>
+                <w:u w:val="single"/>
+              </w:rPr>
+              <w:fldChar w:fldCharType="separate"/>
+            </w:r>
+            <w:r>
+              <w:rPr>
+                <w:rFonts w:eastAsia="Times New Roman" w:cs="Times New Roman"/>
+                <w:color w:val="000000"/>
+                <w:u w:val="single"/>
+              </w:rPr>
+              <w:fldChar w:fldCharType="end"/>
+            </w:r>
+            <w:r>
+              <w:rPr>
+                <w:rFonts w:eastAsia="Times New Roman" w:cs="Times New Roman"/>
+                <w:color w:val="000000"/>
+                <w:u w:val="single"/>
+              </w:rPr>
+              <w:t xml:space="preserve"> </w:t>
+            </w:r>
+            <w:r>
+              <w:rPr>
+                <w:rFonts w:eastAsia="Times New Roman" w:cs="Times New Roman"/>
+                <w:color w:val="000000"/>
+                <w:u w:val="single"/>
+              </w:rPr>
+              <w:fldChar w:fldCharType="begin"/>
+            </w:r>
+            <w:r>
+              <w:rPr>
+                <w:rFonts w:eastAsia="Times New Roman" w:cs="Times New Roman"/>
+                <w:color w:val="000000"/>
+                <w:u w:val="single"/>
+              </w:rPr>
+              <w:instrText xml:space="preserve"> MERGEFIELD dataAuthorAffiliations </w:instrText>
+            </w:r>
+            <w:r>
+              <w:rPr>
+                <w:rFonts w:eastAsia="Times New Roman" w:cs="Times New Roman"/>
+                <w:color w:val="000000"/>
+                <w:u w:val="single"/>
+              </w:rPr>
+              <w:fldChar w:fldCharType="separate"/>
+            </w:r>
+            <w:r>
+              <w:rPr>
+                <w:rFonts w:eastAsia="Times New Roman" w:cs="Times New Roman"/>
+                <w:color w:val="000000"/>
+                <w:u w:val="single"/>
+              </w:rPr>
+              <w:fldChar w:fldCharType="end"/>
             </w:r>
           </w:p>
           <w:p>

</xml_diff>